<commit_message>
genear el documentos con imagenes
</commit_message>
<xml_diff>
--- a/media/word/ficha_fe855ee4-ef72-4028-b235-50febe2d5987.docx
+++ b/media/word/ficha_fe855ee4-ef72-4028-b235-50febe2d5987.docx
@@ -195,6 +195,14 @@
               </w:rPr>
               <w:t xml:space="preserve"> </w:t>
             </w:r>
+            <w:r>
+              <w:rPr>
+                <w:b/>
+                <w:sz w:val="20"/>
+                <w:lang w:val="es-ES_tradnl"/>
+              </w:rPr>
+              <w:t>Nave 20</w:t>
+            </w:r>
           </w:p>
         </w:tc>
       </w:tr>
@@ -318,6 +326,53 @@
                 <w:alias w:val="SexoHombre"/>
                 <w:tag w:val="SexoHombre"/>
                 <w:id w:val="992531118"/>
+                <w14:checkbox>
+                  <w14:checked w14:val="0"/>
+                  <w14:checkedState w14:val="2612" w14:font="MS Gothic"/>
+                  <w14:uncheckedState w14:val="2610" w14:font="MS Gothic"/>
+                </w14:checkbox>
+              </w:sdtPr>
+              <w:sdtEndPr/>
+              <w:sdtContent>
+                <w:r>
+                  <w:rPr>
+                    <w:rFonts w:ascii="MS Gothic" w:eastAsia="MS Gothic" w:hAnsi="MS Gothic" w:cs="Arial" w:hint="eastAsia"/>
+                    <w:sz w:val="20"/>
+                  </w:rPr>
+                  <w:t>☐</w:t>
+                </w:r>
+              </w:sdtContent>
+            </w:sdt>
+            <w:r>
+              <w:rPr>
+                <w:rFonts w:ascii="Arial" w:hAnsi="Arial" w:cs="Arial"/>
+                <w:sz w:val="20"/>
+              </w:rPr>
+              <w:t xml:space="preserve"> MUJER</w:t>
+            </w:r>
+            <w:r>
+              <w:rPr>
+                <w:rFonts w:ascii="Arial" w:hAnsi="Arial" w:cs="Arial"/>
+                <w:sz w:val="20"/>
+              </w:rPr>
+              <w:t>:</w:t>
+            </w:r>
+            <w:r>
+              <w:rPr>
+                <w:rFonts w:ascii="Arial" w:hAnsi="Arial" w:cs="Arial"/>
+                <w:sz w:val="20"/>
+              </w:rPr>
+              <w:t xml:space="preserve"> </w:t>
+            </w:r>
+            <w:sdt>
+              <w:sdtPr>
+                <w:rPr>
+                  <w:rFonts w:ascii="Arial" w:hAnsi="Arial" w:cs="Arial"/>
+                  <w:sz w:val="20"/>
+                </w:rPr>
+                <w:alias w:val="SexoMujer"/>
+                <w:tag w:val="SexoMujer"/>
+                <w:id w:val="73486412"/>
                 <w14:checkbox>
                   <w14:checked w14:val="1"/>
                   <w14:checkedState w14:val="2612" w14:font="MS Gothic"/>
@@ -332,53 +387,6 @@
                     <w:sz w:val="20"/>
                   </w:rPr>
                   <w:t>☒</w:t>
-                </w:r>
-              </w:sdtContent>
-            </w:sdt>
-            <w:r>
-              <w:rPr>
-                <w:rFonts w:ascii="Arial" w:hAnsi="Arial" w:cs="Arial"/>
-                <w:sz w:val="20"/>
-              </w:rPr>
-              <w:t xml:space="preserve"> MUJER</w:t>
-            </w:r>
-            <w:r>
-              <w:rPr>
-                <w:rFonts w:ascii="Arial" w:hAnsi="Arial" w:cs="Arial"/>
-                <w:sz w:val="20"/>
-              </w:rPr>
-              <w:t>:</w:t>
-            </w:r>
-            <w:r>
-              <w:rPr>
-                <w:rFonts w:ascii="Arial" w:hAnsi="Arial" w:cs="Arial"/>
-                <w:sz w:val="20"/>
-              </w:rPr>
-              <w:t xml:space="preserve"> </w:t>
-            </w:r>
-            <w:sdt>
-              <w:sdtPr>
-                <w:rPr>
-                  <w:rFonts w:ascii="Arial" w:hAnsi="Arial" w:cs="Arial"/>
-                  <w:sz w:val="20"/>
-                </w:rPr>
-                <w:alias w:val="SexoMujer"/>
-                <w:tag w:val="SexoMujer"/>
-                <w:id w:val="73486412"/>
-                <w14:checkbox>
-                  <w14:checked w14:val="0"/>
-                  <w14:checkedState w14:val="2612" w14:font="MS Gothic"/>
-                  <w14:uncheckedState w14:val="2610" w14:font="MS Gothic"/>
-                </w14:checkbox>
-              </w:sdtPr>
-              <w:sdtEndPr/>
-              <w:sdtContent>
-                <w:r>
-                  <w:rPr>
-                    <w:rFonts w:ascii="MS Gothic" w:eastAsia="MS Gothic" w:hAnsi="MS Gothic" w:cs="Arial" w:hint="eastAsia"/>
-                    <w:sz w:val="20"/>
-                  </w:rPr>
-                  <w:t>☐</w:t>
                 </w:r>
               </w:sdtContent>
             </w:sdt>
@@ -512,6 +520,13 @@
               </w:rPr>
               <w:t xml:space="preserve"> </w:t>
             </w:r>
+            <w:r>
+              <w:rPr>
+                <w:rFonts w:ascii="Arial" w:hAnsi="Arial" w:cs="Arial"/>
+                <w:bCs/>
+              </w:rPr>
+              <w:t>En los palés</w:t>
+            </w:r>
           </w:p>
         </w:tc>
       </w:tr>
@@ -549,6 +564,12 @@
               <w:rPr>
                 <w:rFonts w:ascii="Arial" w:hAnsi="Arial" w:cs="Arial"/>
               </w:rPr>
+              <w:t>11:47</w:t>
+            </w:r>
+            <w:r>
+              <w:rPr>
+                <w:rFonts w:ascii="Arial" w:hAnsi="Arial" w:cs="Arial"/>
+              </w:rPr>
               <w:t xml:space="preserve"> </w:t>
             </w:r>
           </w:p>
@@ -579,6 +600,13 @@
                 <w:b/>
               </w:rPr>
               <w:t xml:space="preserve"> </w:t>
+            </w:r>
+            <w:r>
+              <w:rPr>
+                <w:rFonts w:ascii="Arial" w:hAnsi="Arial" w:cs="Arial"/>
+                <w:b/>
+              </w:rPr>
+              <w:t>2024-11-03</w:t>
             </w:r>
           </w:p>
         </w:tc>
@@ -690,7 +718,7 @@
               <w:rPr>
                 <w:rFonts w:ascii="Arial" w:hAnsi="Arial" w:cs="Arial"/>
               </w:rPr>
-              <w:t>sa matao</w:t>
+              <w:t>Sa echo una rotura</w:t>
             </w:r>
           </w:p>
         </w:tc>
@@ -887,7 +915,7 @@
                 <w:tag w:val="LesionGrave"/>
                 <w:id w:val="-2145568630"/>
                 <w14:checkbox>
-                  <w14:checked w14:val="0"/>
+                  <w14:checked w14:val="1"/>
                   <w14:checkedState w14:val="2612" w14:font="MS Gothic"/>
                   <w14:uncheckedState w14:val="2610" w14:font="MS Gothic"/>
                 </w14:checkbox>
@@ -899,7 +927,7 @@
                     <w:rFonts w:ascii="MS Gothic" w:eastAsia="MS Gothic" w:hAnsi="MS Gothic" w:cs="Arial" w:hint="eastAsia"/>
                     <w:sz w:val="20"/>
                   </w:rPr>
-                  <w:t>☐</w:t>
+                  <w:t>☒</w:t>
                 </w:r>
               </w:sdtContent>
             </w:sdt>
@@ -983,7 +1011,7 @@
                 <w:tag w:val="LesionMortal"/>
                 <w:id w:val="-679585921"/>
                 <w14:checkbox>
-                  <w14:checked w14:val="1"/>
+                  <w14:checked w14:val="0"/>
                   <w14:checkedState w14:val="2612" w14:font="MS Gothic"/>
                   <w14:uncheckedState w14:val="2610" w14:font="MS Gothic"/>
                 </w14:checkbox>
@@ -995,7 +1023,7 @@
                     <w:rFonts w:ascii="MS Gothic" w:eastAsia="MS Gothic" w:hAnsi="MS Gothic" w:cs="Arial" w:hint="eastAsia"/>
                     <w:sz w:val="20"/>
                   </w:rPr>
-                  <w:t>☒</w:t>
+                  <w:t>☐</w:t>
                 </w:r>
               </w:sdtContent>
             </w:sdt>
@@ -1116,6 +1144,13 @@
                 <w:sz w:val="22"/>
               </w:rPr>
             </w:pPr>
+            <w:r>
+              <w:rPr>
+                <w:rFonts w:ascii="Arial" w:hAnsi="Arial" w:cs="Arial"/>
+                <w:sz w:val="22"/>
+              </w:rPr>
+              <w:t>Se cayó de las escaleras</w:t>
+            </w:r>
           </w:p>
         </w:tc>
       </w:tr>
@@ -11097,16 +11132,16 @@
               <w:noProof/>
             </w:rPr>
             <w:drawing>
-              <wp:inline distT="0" distB="0" distL="0" distR="0" wp14:anchorId="67DE4AA5" wp14:editId="1A9109C4">
+              <wp:inline distT="0" distB="0" distL="0" distR="0" wp14:anchorId="36D72EFF" wp14:editId="2ECF7145">
                 <wp:extent cx="6299835" cy="3543300"/>
                 <wp:effectExtent l="0" t="0" r="5715" b="0"/>
-                <wp:docPr id="12936580" name="Imagen 1"/>
+                <wp:docPr id="782670876" name="Imagen 1"/>
                 <wp:cNvGraphicFramePr/>
                 <a:graphic xmlns:a="http://schemas.openxmlformats.org/drawingml/2006/main">
                   <a:graphicData uri="http://schemas.openxmlformats.org/drawingml/2006/picture">
                     <pic:pic xmlns:pic="http://schemas.openxmlformats.org/drawingml/2006/picture">
                       <pic:nvPicPr>
-                        <pic:cNvPr id="12936580" name=""/>
+                        <pic:cNvPr id="782670876" name=""/>
                         <pic:cNvPicPr/>
                       </pic:nvPicPr>
                       <pic:blipFill>
@@ -11171,7 +11206,6 @@
         <w:alias w:val="Foto2"/>
         <w:tag w:val="Foto2"/>
         <w:id w:val="-1316492323"/>
-        <w:showingPlcHdr/>
         <w:picture/>
       </w:sdtPr>
       <w:sdtEndPr/>
@@ -11193,21 +11227,17 @@
               <w:noProof/>
             </w:rPr>
             <w:drawing>
-              <wp:inline distT="0" distB="0" distL="0" distR="0" wp14:anchorId="6CACB7A6" wp14:editId="2880F931">
-                <wp:extent cx="2973203" cy="2973203"/>
-                <wp:effectExtent l="0" t="0" r="0" b="0"/>
-                <wp:docPr id="2" name="Imagen 3"/>
-                <wp:cNvGraphicFramePr>
-                  <a:graphicFrameLocks xmlns:a="http://schemas.openxmlformats.org/drawingml/2006/main" noChangeAspect="1"/>
-                </wp:cNvGraphicFramePr>
+              <wp:inline distT="0" distB="0" distL="0" distR="0" wp14:anchorId="3439F090" wp14:editId="05448FFB">
+                <wp:extent cx="6299835" cy="4774565"/>
+                <wp:effectExtent l="0" t="0" r="5715" b="6985"/>
+                <wp:docPr id="512903361" name="Imagen 2"/>
+                <wp:cNvGraphicFramePr/>
                 <a:graphic xmlns:a="http://schemas.openxmlformats.org/drawingml/2006/main">
                   <a:graphicData uri="http://schemas.openxmlformats.org/drawingml/2006/picture">
                     <pic:pic xmlns:pic="http://schemas.openxmlformats.org/drawingml/2006/picture">
                       <pic:nvPicPr>
-                        <pic:cNvPr id="0" name="Picture 2"/>
-                        <pic:cNvPicPr>
-                          <a:picLocks noChangeAspect="1" noChangeArrowheads="1"/>
-                        </pic:cNvPicPr>
+                        <pic:cNvPr id="512903361" name=""/>
+                        <pic:cNvPicPr/>
                       </pic:nvPicPr>
                       <pic:blipFill>
                         <a:blip r:embed="rId9">
@@ -11217,23 +11247,18 @@
                             </a:ext>
                           </a:extLst>
                         </a:blip>
-                        <a:srcRect/>
                         <a:stretch>
                           <a:fillRect/>
                         </a:stretch>
                       </pic:blipFill>
-                      <pic:spPr bwMode="auto">
+                      <pic:spPr>
                         <a:xfrm>
                           <a:off x="0" y="0"/>
-                          <a:ext cx="2976024" cy="2976024"/>
+                          <a:ext cx="6299835" cy="4774565"/>
                         </a:xfrm>
                         <a:prstGeom prst="rect">
                           <a:avLst/>
                         </a:prstGeom>
-                        <a:noFill/>
-                        <a:ln>
-                          <a:noFill/>
-                        </a:ln>
                       </pic:spPr>
                     </pic:pic>
                   </a:graphicData>

</xml_diff>